<commit_message>
Update web.xml and add ApplicationContext.xml file.
</commit_message>
<xml_diff>
--- a/Report/DNET_debecker_foncier_morel.docx
+++ b/Report/DNET_debecker_foncier_morel.docx
@@ -420,8 +420,18 @@
           <w:sz w:val="28"/>
           <w:szCs w:val="28"/>
         </w:rPr>
-        <w:t xml:space="preserve"> Développement InterNET</w:t>
-      </w:r>
+        <w:t xml:space="preserve"> Développement </w:t>
+      </w:r>
+      <w:proofErr w:type="gramStart"/>
+      <w:r>
+        <w:rPr>
+          <w:i/>
+          <w:sz w:val="28"/>
+          <w:szCs w:val="28"/>
+        </w:rPr>
+        <w:t>InterNET</w:t>
+      </w:r>
+      <w:proofErr w:type="gramEnd"/>
       <w:r>
         <w:rPr>
           <w:sz w:val="28"/>
@@ -501,24 +511,57 @@
           <w:sz w:val="28"/>
           <w:szCs w:val="28"/>
         </w:rPr>
-        <w:t>Le développement est à réaliser par groupe de 2 à 3 personnes. Le notre est composé des trois membres suivants : Bernard Debecker, Romain Foncier et Arnaud Morel.</w:t>
-      </w:r>
-    </w:p>
-    <w:p>
-      <w:pPr>
-        <w:rPr>
-          <w:sz w:val="28"/>
-          <w:szCs w:val="28"/>
-        </w:rPr>
-      </w:pPr>
-    </w:p>
-    <w:p>
-      <w:pPr>
-        <w:rPr>
-          <w:sz w:val="28"/>
-          <w:szCs w:val="28"/>
-        </w:rPr>
-      </w:pPr>
+        <w:t xml:space="preserve">Le développement </w:t>
+      </w:r>
+      <w:proofErr w:type="gramStart"/>
+      <w:r>
+        <w:rPr>
+          <w:sz w:val="28"/>
+          <w:szCs w:val="28"/>
+        </w:rPr>
+        <w:t>est</w:t>
+      </w:r>
+      <w:proofErr w:type="gramEnd"/>
+      <w:r>
+        <w:rPr>
+          <w:sz w:val="28"/>
+          <w:szCs w:val="28"/>
+        </w:rPr>
+        <w:t xml:space="preserve"> à réaliser par groupe de 2 à 3 personnes. Le notre est composé des trois membres </w:t>
+      </w:r>
+      <w:proofErr w:type="gramStart"/>
+      <w:r>
+        <w:rPr>
+          <w:sz w:val="28"/>
+          <w:szCs w:val="28"/>
+        </w:rPr>
+        <w:t>suivants :</w:t>
+      </w:r>
+      <w:proofErr w:type="gramEnd"/>
+      <w:r>
+        <w:rPr>
+          <w:sz w:val="28"/>
+          <w:szCs w:val="28"/>
+        </w:rPr>
+        <w:t xml:space="preserve"> Bernard Debecker, Romain Foncier et Arnaud Morel.</w:t>
+      </w:r>
+    </w:p>
+    <w:p>
+      <w:pPr>
+        <w:rPr>
+          <w:sz w:val="28"/>
+          <w:szCs w:val="28"/>
+        </w:rPr>
+      </w:pPr>
+    </w:p>
+    <w:p>
+      <w:pPr>
+        <w:rPr>
+          <w:sz w:val="28"/>
+          <w:szCs w:val="28"/>
+        </w:rPr>
+      </w:pPr>
+      <w:proofErr w:type="gramStart"/>
       <w:r>
         <w:rPr>
           <w:sz w:val="28"/>
@@ -531,7 +574,15 @@
           <w:sz w:val="28"/>
           <w:szCs w:val="28"/>
         </w:rPr>
-        <w:t xml:space="preserve">notre travail. Il comportera </w:t>
+        <w:t>notre travail.</w:t>
+      </w:r>
+      <w:proofErr w:type="gramEnd"/>
+      <w:r>
+        <w:rPr>
+          <w:sz w:val="28"/>
+          <w:szCs w:val="28"/>
+        </w:rPr>
+        <w:t xml:space="preserve"> Il comportera </w:t>
       </w:r>
       <w:r>
         <w:rPr>
@@ -545,7 +596,39 @@
           <w:sz w:val="28"/>
           <w:szCs w:val="28"/>
         </w:rPr>
-        <w:t xml:space="preserve"> parties : la première décrira le travail d'analyse mis en place avant et pendant le développement. Les deux parties suivantes décriront respectivement </w:t>
+        <w:t xml:space="preserve"> </w:t>
+      </w:r>
+      <w:proofErr w:type="gramStart"/>
+      <w:r>
+        <w:rPr>
+          <w:sz w:val="28"/>
+          <w:szCs w:val="28"/>
+        </w:rPr>
+        <w:t>parties :</w:t>
+      </w:r>
+      <w:proofErr w:type="gramEnd"/>
+      <w:r>
+        <w:rPr>
+          <w:sz w:val="28"/>
+          <w:szCs w:val="28"/>
+        </w:rPr>
+        <w:t xml:space="preserve"> la première décrira le travail d'analyse mis en place avant et pendant le développement. Les deux </w:t>
+      </w:r>
+      <w:proofErr w:type="gramStart"/>
+      <w:r>
+        <w:rPr>
+          <w:sz w:val="28"/>
+          <w:szCs w:val="28"/>
+        </w:rPr>
+        <w:t>parties</w:t>
+      </w:r>
+      <w:proofErr w:type="gramEnd"/>
+      <w:r>
+        <w:rPr>
+          <w:sz w:val="28"/>
+          <w:szCs w:val="28"/>
+        </w:rPr>
+        <w:t xml:space="preserve"> suivantes décriront respectivement </w:t>
       </w:r>
       <w:r>
         <w:rPr>
@@ -578,6 +661,7 @@
           <w:szCs w:val="28"/>
         </w:rPr>
       </w:pPr>
+      <w:proofErr w:type="gramStart"/>
       <w:r>
         <w:rPr>
           <w:sz w:val="28"/>
@@ -592,35 +676,68 @@
         </w:rPr>
         <w:t>e maquette de notre application afin de définir les développement à mettre en place.</w:t>
       </w:r>
-    </w:p>
-    <w:p>
-      <w:pPr>
-        <w:rPr>
-          <w:sz w:val="28"/>
-          <w:szCs w:val="28"/>
-        </w:rPr>
-      </w:pPr>
-    </w:p>
-    <w:p>
-      <w:pPr>
-        <w:rPr>
-          <w:sz w:val="28"/>
-          <w:szCs w:val="28"/>
-        </w:rPr>
-      </w:pPr>
-      <w:r>
-        <w:rPr>
-          <w:sz w:val="28"/>
-          <w:szCs w:val="28"/>
-        </w:rPr>
-        <w:t>Ainsi, nous allons parcourir les différentes pages offertes aux utilisateur de notre applications et construire au fur et à mesure notre modèle. Une présentation des technologies utilisées dans les différentes parties du site sera également abord</w:t>
-      </w:r>
-      <w:r>
-        <w:rPr>
-          <w:sz w:val="28"/>
-          <w:szCs w:val="28"/>
-        </w:rPr>
-        <w:t>ée et approfondi</w:t>
+      <w:proofErr w:type="gramEnd"/>
+    </w:p>
+    <w:p>
+      <w:pPr>
+        <w:rPr>
+          <w:sz w:val="28"/>
+          <w:szCs w:val="28"/>
+        </w:rPr>
+      </w:pPr>
+    </w:p>
+    <w:p>
+      <w:pPr>
+        <w:rPr>
+          <w:sz w:val="28"/>
+          <w:szCs w:val="28"/>
+        </w:rPr>
+      </w:pPr>
+      <w:r>
+        <w:rPr>
+          <w:sz w:val="28"/>
+          <w:szCs w:val="28"/>
+        </w:rPr>
+        <w:t xml:space="preserve">Ainsi, nous allons parcourir les différentes pages offertes aux utilisateur de notre applications </w:t>
+      </w:r>
+      <w:proofErr w:type="gramStart"/>
+      <w:r>
+        <w:rPr>
+          <w:sz w:val="28"/>
+          <w:szCs w:val="28"/>
+        </w:rPr>
+        <w:t>et</w:t>
+      </w:r>
+      <w:proofErr w:type="gramEnd"/>
+      <w:r>
+        <w:rPr>
+          <w:sz w:val="28"/>
+          <w:szCs w:val="28"/>
+        </w:rPr>
+        <w:t xml:space="preserve"> construire au fur et à mesure notre modèle. Une présentation des technologies utilisées dans les différentes parties du site sera également abord</w:t>
+      </w:r>
+      <w:r>
+        <w:rPr>
+          <w:sz w:val="28"/>
+          <w:szCs w:val="28"/>
+        </w:rPr>
+        <w:t xml:space="preserve">ée </w:t>
+      </w:r>
+      <w:proofErr w:type="gramStart"/>
+      <w:r>
+        <w:rPr>
+          <w:sz w:val="28"/>
+          <w:szCs w:val="28"/>
+        </w:rPr>
+        <w:t>et</w:t>
+      </w:r>
+      <w:proofErr w:type="gramEnd"/>
+      <w:r>
+        <w:rPr>
+          <w:sz w:val="28"/>
+          <w:szCs w:val="28"/>
+        </w:rPr>
+        <w:t xml:space="preserve"> approfondi</w:t>
       </w:r>
       <w:r>
         <w:rPr>
@@ -666,7 +783,39 @@
           <w:sz w:val="28"/>
           <w:szCs w:val="28"/>
         </w:rPr>
-        <w:t xml:space="preserve">Cette page est essentielle. La plupart des fonctionnalités de notre application doit </w:t>
+        <w:t xml:space="preserve">Cette page </w:t>
+      </w:r>
+      <w:proofErr w:type="gramStart"/>
+      <w:r>
+        <w:rPr>
+          <w:sz w:val="28"/>
+          <w:szCs w:val="28"/>
+        </w:rPr>
+        <w:t>est</w:t>
+      </w:r>
+      <w:proofErr w:type="gramEnd"/>
+      <w:r>
+        <w:rPr>
+          <w:sz w:val="28"/>
+          <w:szCs w:val="28"/>
+        </w:rPr>
+        <w:t xml:space="preserve"> essentielle. La plupart des fonctionnalités de notre application doi</w:t>
+      </w:r>
+      <w:r>
+        <w:rPr>
+          <w:sz w:val="28"/>
+          <w:szCs w:val="28"/>
+        </w:rPr>
+        <w:t>ven</w:t>
+      </w:r>
+      <w:bookmarkStart w:id="0" w:name="_GoBack"/>
+      <w:bookmarkEnd w:id="0"/>
+      <w:r>
+        <w:rPr>
+          <w:sz w:val="28"/>
+          <w:szCs w:val="28"/>
+        </w:rPr>
+        <w:t xml:space="preserve">t </w:t>
       </w:r>
       <w:r>
         <w:rPr>
@@ -687,7 +836,23 @@
           <w:sz w:val="28"/>
           <w:szCs w:val="28"/>
         </w:rPr>
-        <w:t>accessibles et offertes</w:t>
+        <w:t xml:space="preserve">accessibles </w:t>
+      </w:r>
+      <w:proofErr w:type="gramStart"/>
+      <w:r>
+        <w:rPr>
+          <w:sz w:val="28"/>
+          <w:szCs w:val="28"/>
+        </w:rPr>
+        <w:t>et</w:t>
+      </w:r>
+      <w:proofErr w:type="gramEnd"/>
+      <w:r>
+        <w:rPr>
+          <w:sz w:val="28"/>
+          <w:szCs w:val="28"/>
+        </w:rPr>
+        <w:t xml:space="preserve"> offertes</w:t>
       </w:r>
       <w:r>
         <w:rPr>
@@ -731,7 +896,23 @@
           <w:sz w:val="28"/>
           <w:szCs w:val="28"/>
         </w:rPr>
-        <w:t>Les consignes concernant ce projet requiert que nous mettions à disposi</w:t>
+        <w:t xml:space="preserve">Les consignes concernant </w:t>
+      </w:r>
+      <w:proofErr w:type="gramStart"/>
+      <w:r>
+        <w:rPr>
+          <w:sz w:val="28"/>
+          <w:szCs w:val="28"/>
+        </w:rPr>
+        <w:t>ce</w:t>
+      </w:r>
+      <w:proofErr w:type="gramEnd"/>
+      <w:r>
+        <w:rPr>
+          <w:sz w:val="28"/>
+          <w:szCs w:val="28"/>
+        </w:rPr>
+        <w:t xml:space="preserve"> projet requiert que nous mettions à disposi</w:t>
       </w:r>
       <w:r>
         <w:rPr>
@@ -752,8 +933,17 @@
           <w:sz w:val="28"/>
           <w:szCs w:val="28"/>
         </w:rPr>
-        <w:t>louer. Nous avons décidé de nous contenter de 4 critères de recherche :</w:t>
-      </w:r>
+        <w:t xml:space="preserve">louer. Nous avons décidé de nous contenter de 4 critères de </w:t>
+      </w:r>
+      <w:proofErr w:type="gramStart"/>
+      <w:r>
+        <w:rPr>
+          <w:sz w:val="28"/>
+          <w:szCs w:val="28"/>
+        </w:rPr>
+        <w:t>recherche :</w:t>
+      </w:r>
+      <w:proofErr w:type="gramEnd"/>
     </w:p>
     <w:p>
       <w:pPr>
@@ -855,30 +1045,70 @@
           <w:sz w:val="28"/>
           <w:szCs w:val="28"/>
         </w:rPr>
-        <w:t>La recherche pourra ensuite être affinée à l'aide de plusieurs options et par un système de tri (présenté ultérieurement).</w:t>
-      </w:r>
-    </w:p>
-    <w:p>
-      <w:pPr>
-        <w:rPr>
-          <w:sz w:val="28"/>
-          <w:szCs w:val="28"/>
-        </w:rPr>
-      </w:pPr>
-    </w:p>
-    <w:p>
-      <w:pPr>
-        <w:rPr>
-          <w:sz w:val="28"/>
-          <w:szCs w:val="28"/>
-        </w:rPr>
-      </w:pPr>
-      <w:r>
-        <w:rPr>
-          <w:sz w:val="28"/>
-          <w:szCs w:val="28"/>
-        </w:rPr>
-        <w:t xml:space="preserve">L'essentiel étant que l'utilisateur puisse à tout moment lors de sa navigation être capable d'effectuer une recherche de biens. Pour ce faire, une barre sera mise à sa disposition comme l'illustre la maquette ci-dessous </w:t>
+        <w:t xml:space="preserve">La recherche pourra ensuite être affinée à l'aide de plusieurs options </w:t>
+      </w:r>
+      <w:proofErr w:type="gramStart"/>
+      <w:r>
+        <w:rPr>
+          <w:sz w:val="28"/>
+          <w:szCs w:val="28"/>
+        </w:rPr>
+        <w:t>et</w:t>
+      </w:r>
+      <w:proofErr w:type="gramEnd"/>
+      <w:r>
+        <w:rPr>
+          <w:sz w:val="28"/>
+          <w:szCs w:val="28"/>
+        </w:rPr>
+        <w:t xml:space="preserve"> par un système de tri (présenté ultérieurement).</w:t>
+      </w:r>
+    </w:p>
+    <w:p>
+      <w:pPr>
+        <w:rPr>
+          <w:sz w:val="28"/>
+          <w:szCs w:val="28"/>
+        </w:rPr>
+      </w:pPr>
+    </w:p>
+    <w:p>
+      <w:pPr>
+        <w:rPr>
+          <w:sz w:val="28"/>
+          <w:szCs w:val="28"/>
+        </w:rPr>
+      </w:pPr>
+      <w:r>
+        <w:rPr>
+          <w:sz w:val="28"/>
+          <w:szCs w:val="28"/>
+        </w:rPr>
+        <w:t xml:space="preserve">L'essentiel étant que l'utilisateur puisse à tout moment lors de </w:t>
+      </w:r>
+      <w:proofErr w:type="gramStart"/>
+      <w:r>
+        <w:rPr>
+          <w:sz w:val="28"/>
+          <w:szCs w:val="28"/>
+        </w:rPr>
+        <w:t>sa</w:t>
+      </w:r>
+      <w:proofErr w:type="gramEnd"/>
+      <w:r>
+        <w:rPr>
+          <w:sz w:val="28"/>
+          <w:szCs w:val="28"/>
+        </w:rPr>
+        <w:t xml:space="preserve"> navigation être capable d'effectuer une recherche de biens. Pour ce faire, une barre sera mise à sa disposition comme l'illustre la maquette ci-</w:t>
+      </w:r>
+      <w:proofErr w:type="gramStart"/>
+      <w:r>
+        <w:rPr>
+          <w:sz w:val="28"/>
+          <w:szCs w:val="28"/>
+        </w:rPr>
+        <w:t xml:space="preserve">dessous </w:t>
       </w:r>
       <w:r>
         <w:rPr>
@@ -887,6 +1117,7 @@
         </w:rPr>
         <w:t>:</w:t>
       </w:r>
+      <w:proofErr w:type="gramEnd"/>
     </w:p>
     <w:p>
       <w:pPr>
@@ -977,10 +1208,7 @@
         <w:t xml:space="preserve"> - Homepage</w:t>
       </w:r>
     </w:p>
-    <w:p>
-      <w:bookmarkStart w:id="0" w:name="_GoBack"/>
-      <w:bookmarkEnd w:id="0"/>
-    </w:p>
+    <w:p/>
     <w:sectPr>
       <w:pgSz w:w="11900" w:h="16840"/>
       <w:pgMar w:top="1417" w:right="1417" w:bottom="1417" w:left="1417" w:header="708" w:footer="708" w:gutter="0"/>

</xml_diff>